<commit_message>
played with a while loop to see if i can get the code to continue until someone has zero health left, but the loop only runs one character at a time. removed the while loop and will duplicate the battle phase functions so that each character takes turns. current code is not subtracting the robots weapon attack power from dinosaur's health points. im trying to figure out how best to write this code
</commit_message>
<xml_diff>
--- a/RobotVsDinosaur_Python_UserStories.docx
+++ b/RobotVsDinosaur_Python_UserStories.docx
@@ -360,25 +360,25 @@
           <w:sz w:val="28"/>
           <w:szCs w:val="28"/>
         </w:rPr>
-        <w:t xml:space="preserve">(10 points): As a developer, I want a Robot to have a name, health, and </w:t>
-      </w:r>
-      <w:proofErr w:type="spellStart"/>
-      <w:r>
+        <w:t xml:space="preserve">(10 points): As a developer, I want a Robot to have a name, health, and active_weapon. </w:t>
+      </w:r>
+    </w:p>
+    <w:p>
+      <w:pPr>
+        <w:spacing w:line="360" w:lineRule="auto"/>
         <w:rPr>
           <w:rFonts w:ascii="Calibri" w:eastAsia="Calibri" w:hAnsi="Calibri"/>
           <w:sz w:val="28"/>
           <w:szCs w:val="28"/>
         </w:rPr>
-        <w:t>active_weapon</w:t>
-      </w:r>
-      <w:proofErr w:type="spellEnd"/>
+      </w:pPr>
       <w:r>
         <w:rPr>
           <w:rFonts w:ascii="Calibri" w:eastAsia="Calibri" w:hAnsi="Calibri"/>
           <w:sz w:val="28"/>
           <w:szCs w:val="28"/>
         </w:rPr>
-        <w:t xml:space="preserve">. </w:t>
+        <w:t xml:space="preserve">(10 points): As a developer, I want a Weapon to have a name and attack_power. </w:t>
       </w:r>
     </w:p>
     <w:p>
@@ -396,116 +396,26 @@
           <w:sz w:val="28"/>
           <w:szCs w:val="28"/>
         </w:rPr>
-        <w:t xml:space="preserve">(10 points): As a developer, I want a Weapon to have a name and </w:t>
-      </w:r>
-      <w:proofErr w:type="spellStart"/>
-      <w:r>
+        <w:t xml:space="preserve">(10 points): As a developer, I want a Dinosaur to have the ability to attack a Robot on a Battlefield. This attack method should lower a Robot’s health by the value of the Dinosaur’s attack_power. </w:t>
+      </w:r>
+    </w:p>
+    <w:p>
+      <w:pPr>
+        <w:spacing w:line="360" w:lineRule="auto"/>
         <w:rPr>
           <w:rFonts w:ascii="Calibri" w:eastAsia="Calibri" w:hAnsi="Calibri"/>
           <w:sz w:val="28"/>
           <w:szCs w:val="28"/>
         </w:rPr>
-        <w:t>attack_power</w:t>
-      </w:r>
-      <w:proofErr w:type="spellEnd"/>
+      </w:pPr>
       <w:r>
         <w:rPr>
           <w:rFonts w:ascii="Calibri" w:eastAsia="Calibri" w:hAnsi="Calibri"/>
           <w:sz w:val="28"/>
           <w:szCs w:val="28"/>
         </w:rPr>
-        <w:t xml:space="preserve">. </w:t>
-      </w:r>
-    </w:p>
-    <w:p>
-      <w:pPr>
-        <w:spacing w:line="360" w:lineRule="auto"/>
-        <w:rPr>
-          <w:rFonts w:ascii="Calibri" w:eastAsia="Calibri" w:hAnsi="Calibri"/>
-          <w:sz w:val="28"/>
-          <w:szCs w:val="28"/>
-        </w:rPr>
-      </w:pPr>
-      <w:r>
-        <w:rPr>
-          <w:rFonts w:ascii="Calibri" w:eastAsia="Calibri" w:hAnsi="Calibri"/>
-          <w:sz w:val="28"/>
-          <w:szCs w:val="28"/>
-        </w:rPr>
-        <w:t xml:space="preserve">(10 points): As a developer, I want a Dinosaur to have the ability to attack a Robot on a Battlefield. This attack method should lower a Robot’s health by the value of the Dinosaur’s </w:t>
-      </w:r>
-      <w:proofErr w:type="spellStart"/>
-      <w:r>
-        <w:rPr>
-          <w:rFonts w:ascii="Calibri" w:eastAsia="Calibri" w:hAnsi="Calibri"/>
-          <w:sz w:val="28"/>
-          <w:szCs w:val="28"/>
-        </w:rPr>
-        <w:t>attack_power</w:t>
-      </w:r>
-      <w:proofErr w:type="spellEnd"/>
-      <w:r>
-        <w:rPr>
-          <w:rFonts w:ascii="Calibri" w:eastAsia="Calibri" w:hAnsi="Calibri"/>
-          <w:sz w:val="28"/>
-          <w:szCs w:val="28"/>
-        </w:rPr>
-        <w:t xml:space="preserve">. </w:t>
-      </w:r>
-    </w:p>
-    <w:p>
-      <w:pPr>
-        <w:spacing w:line="360" w:lineRule="auto"/>
-        <w:rPr>
-          <w:rFonts w:ascii="Calibri" w:eastAsia="Calibri" w:hAnsi="Calibri"/>
-          <w:sz w:val="28"/>
-          <w:szCs w:val="28"/>
-        </w:rPr>
-      </w:pPr>
-      <w:r>
-        <w:rPr>
-          <w:rFonts w:ascii="Calibri" w:eastAsia="Calibri" w:hAnsi="Calibri"/>
-          <w:sz w:val="28"/>
-          <w:szCs w:val="28"/>
-        </w:rPr>
         <w:lastRenderedPageBreak/>
-        <w:t xml:space="preserve">(10 points): As a developer, I want a Robot to have the ability to attack a Dinosaur on a Battlefield. This attack method should lower the Dinosaur’s health by the </w:t>
-      </w:r>
-      <w:proofErr w:type="spellStart"/>
-      <w:r>
-        <w:rPr>
-          <w:rFonts w:ascii="Calibri" w:eastAsia="Calibri" w:hAnsi="Calibri"/>
-          <w:sz w:val="28"/>
-          <w:szCs w:val="28"/>
-        </w:rPr>
-        <w:t>attack_power</w:t>
-      </w:r>
-      <w:proofErr w:type="spellEnd"/>
-      <w:r>
-        <w:rPr>
-          <w:rFonts w:ascii="Calibri" w:eastAsia="Calibri" w:hAnsi="Calibri"/>
-          <w:sz w:val="28"/>
-          <w:szCs w:val="28"/>
-        </w:rPr>
-        <w:t xml:space="preserve"> of the Robot’s </w:t>
-      </w:r>
-      <w:proofErr w:type="spellStart"/>
-      <w:r>
-        <w:rPr>
-          <w:rFonts w:ascii="Calibri" w:eastAsia="Calibri" w:hAnsi="Calibri"/>
-          <w:sz w:val="28"/>
-          <w:szCs w:val="28"/>
-        </w:rPr>
-        <w:t>active_weapon</w:t>
-      </w:r>
-      <w:proofErr w:type="spellEnd"/>
-      <w:r>
-        <w:rPr>
-          <w:rFonts w:ascii="Calibri" w:eastAsia="Calibri" w:hAnsi="Calibri"/>
-          <w:sz w:val="28"/>
-          <w:szCs w:val="28"/>
-        </w:rPr>
-        <w:t xml:space="preserve">. </w:t>
+        <w:t xml:space="preserve">(10 points): As a developer, I want a Robot to have the ability to attack a Dinosaur on a Battlefield. This attack method should lower the Dinosaur’s health by the attack_power of the Robot’s active_weapon. </w:t>
       </w:r>
     </w:p>
     <w:p>

</xml_diff>